<commit_message>
act hu 005 bandeja
</commit_message>
<xml_diff>
--- a/6- Ingenieria de producto/6.1 - Análisis/03- Historias de Usuario/Historias de Usuarios/HU-MID-ENT-005-Consultar Bandeja de Entidades 1.docx
+++ b/6- Ingenieria de producto/6.1 - Análisis/03- Historias de Usuario/Historias de Usuarios/HU-MID-ENT-005-Consultar Bandeja de Entidades 1.docx
@@ -83,7 +83,7 @@
           <w:sz w:val="40"/>
           <w:szCs w:val="40"/>
         </w:rPr>
-        <w:t>4</w:t>
+        <w:t>5</w:t>
       </w:r>
       <w:r>
         <w:rPr>
@@ -1321,8 +1321,6 @@
           </wp:inline>
         </w:drawing>
       </w:r>
-      <w:bookmarkStart w:id="0" w:name="_GoBack"/>
-      <w:bookmarkEnd w:id="0"/>
       <w:r>
         <w:rPr>
           <w:rFonts w:ascii="Tahoma" w:hAnsi="Tahoma" w:cs="Tahoma"/>
@@ -1816,6 +1814,7 @@
             <w:r>
               <w:rPr>
                 <w:rFonts w:ascii="Arial" w:hAnsi="Arial" w:cs="Arial"/>
+                <w:highlight w:val="yellow"/>
               </w:rPr>
               <w:t>Para realizar la búsqueda al menos el filtro “Entidad” debe estar seleccionado. Si hace clic en buscar el sistema debe mostrarle un mensaje “Debe utilizar al menos el filtro de búsqueda “Entidad””.</w:t>
             </w:r>
@@ -1970,6 +1969,282 @@
                 <w:rFonts w:ascii="Arial" w:hAnsi="Arial" w:cs="Arial"/>
               </w:rPr>
               <w:t>Los títulos de las columnas de la grilla de Entidades deben permitir ordenar todo el contendido de la misma.</w:t>
+            </w:r>
+          </w:p>
+        </w:tc>
+      </w:tr>
+      <w:tr>
+        <w:trPr>
+          <w:cantSplit/>
+          <w:trHeight w:val="187"/>
+          <w:jc w:val="center"/>
+        </w:trPr>
+        <w:tc>
+          <w:tcPr>
+            <w:tcW w:w="9065" w:type="dxa"/>
+            <w:tcBorders>
+              <w:top w:val="double" w:sz="4" w:space="0" w:color="808080"/>
+              <w:left w:val="double" w:sz="4" w:space="0" w:color="808080"/>
+              <w:bottom w:val="double" w:sz="4" w:space="0" w:color="808080"/>
+              <w:right w:val="double" w:sz="4" w:space="0" w:color="808080"/>
+            </w:tcBorders>
+          </w:tcPr>
+          <w:p>
+            <w:pPr>
+              <w:pStyle w:val="PlantillaCar"/>
+              <w:numPr>
+                <w:ilvl w:val="0"/>
+                <w:numId w:val="4"/>
+              </w:numPr>
+              <w:spacing w:line="360" w:lineRule="auto"/>
+              <w:ind w:left="477"/>
+              <w:rPr>
+                <w:rFonts w:ascii="Arial" w:hAnsi="Arial" w:cs="Arial"/>
+              </w:rPr>
+            </w:pPr>
+            <w:r>
+              <w:rPr>
+                <w:rFonts w:ascii="Trebuchet MS" w:hAnsi="Trebuchet MS" w:cs="Arial"/>
+                <w:highlight w:val="yellow"/>
+              </w:rPr>
+              <w:t>Si no se ingresa al menos un filtro de búsqueda el sistema</w:t>
+            </w:r>
+            <w:r>
+              <w:rPr>
+                <w:rFonts w:ascii="Trebuchet MS" w:hAnsi="Trebuchet MS" w:cs="Arial"/>
+                <w:highlight w:val="yellow"/>
+              </w:rPr>
+              <w:t xml:space="preserve"> debe mostrar la grilla con todas las entidades </w:t>
+            </w:r>
+            <w:r>
+              <w:rPr>
+                <w:rFonts w:ascii="Trebuchet MS" w:hAnsi="Trebuchet MS" w:cs="Arial"/>
+                <w:highlight w:val="yellow"/>
+              </w:rPr>
+              <w:t>registrad</w:t>
+            </w:r>
+            <w:r>
+              <w:rPr>
+                <w:rFonts w:ascii="Trebuchet MS" w:hAnsi="Trebuchet MS" w:cs="Arial"/>
+                <w:highlight w:val="yellow"/>
+              </w:rPr>
+              <w:t>a</w:t>
+            </w:r>
+            <w:r>
+              <w:rPr>
+                <w:rFonts w:ascii="Trebuchet MS" w:hAnsi="Trebuchet MS" w:cs="Arial"/>
+                <w:highlight w:val="yellow"/>
+              </w:rPr>
+              <w:t>s.</w:t>
+            </w:r>
+          </w:p>
+        </w:tc>
+      </w:tr>
+      <w:tr>
+        <w:trPr>
+          <w:cantSplit/>
+          <w:trHeight w:val="187"/>
+          <w:jc w:val="center"/>
+        </w:trPr>
+        <w:tc>
+          <w:tcPr>
+            <w:tcW w:w="9065" w:type="dxa"/>
+            <w:tcBorders>
+              <w:top w:val="double" w:sz="4" w:space="0" w:color="808080"/>
+              <w:left w:val="double" w:sz="4" w:space="0" w:color="808080"/>
+              <w:bottom w:val="double" w:sz="4" w:space="0" w:color="808080"/>
+              <w:right w:val="double" w:sz="4" w:space="0" w:color="808080"/>
+            </w:tcBorders>
+          </w:tcPr>
+          <w:p>
+            <w:pPr>
+              <w:pStyle w:val="PlantillaCar"/>
+              <w:numPr>
+                <w:ilvl w:val="0"/>
+                <w:numId w:val="4"/>
+              </w:numPr>
+              <w:spacing w:line="360" w:lineRule="auto"/>
+              <w:ind w:left="477"/>
+              <w:rPr>
+                <w:rFonts w:ascii="Trebuchet MS" w:hAnsi="Trebuchet MS" w:cs="Arial"/>
+                <w:highlight w:val="yellow"/>
+              </w:rPr>
+            </w:pPr>
+            <w:r>
+              <w:rPr>
+                <w:rFonts w:ascii="Trebuchet MS" w:hAnsi="Trebuchet MS" w:cs="Arial"/>
+                <w:highlight w:val="yellow"/>
+              </w:rPr>
+              <w:t>Para la búsqueda de los datos, el sistema debe tomar las mayúsculas y minúsculas de manera indistinta.</w:t>
+            </w:r>
+          </w:p>
+        </w:tc>
+      </w:tr>
+      <w:tr>
+        <w:trPr>
+          <w:cantSplit/>
+          <w:trHeight w:val="187"/>
+          <w:jc w:val="center"/>
+        </w:trPr>
+        <w:tc>
+          <w:tcPr>
+            <w:tcW w:w="9065" w:type="dxa"/>
+            <w:tcBorders>
+              <w:top w:val="double" w:sz="4" w:space="0" w:color="808080"/>
+              <w:left w:val="double" w:sz="4" w:space="0" w:color="808080"/>
+              <w:bottom w:val="double" w:sz="4" w:space="0" w:color="808080"/>
+              <w:right w:val="double" w:sz="4" w:space="0" w:color="808080"/>
+            </w:tcBorders>
+          </w:tcPr>
+          <w:p>
+            <w:pPr>
+              <w:pStyle w:val="Prrafodelista"/>
+              <w:numPr>
+                <w:ilvl w:val="0"/>
+                <w:numId w:val="4"/>
+              </w:numPr>
+              <w:spacing w:line="276" w:lineRule="auto"/>
+              <w:ind w:left="477"/>
+              <w:rPr>
+                <w:highlight w:val="yellow"/>
+                <w:lang w:eastAsia="en-US"/>
+              </w:rPr>
+            </w:pPr>
+            <w:bookmarkStart w:id="0" w:name="_GoBack"/>
+            <w:bookmarkEnd w:id="0"/>
+            <w:r>
+              <w:rPr>
+                <w:highlight w:val="yellow"/>
+                <w:lang w:eastAsia="en-US"/>
+              </w:rPr>
+              <w:t>L</w:t>
+            </w:r>
+            <w:r>
+              <w:rPr>
+                <w:highlight w:val="yellow"/>
+                <w:lang w:eastAsia="en-US"/>
+              </w:rPr>
+              <w:t>as acciones</w:t>
+            </w:r>
+            <w:r>
+              <w:rPr>
+                <w:highlight w:val="yellow"/>
+                <w:lang w:eastAsia="en-US"/>
+              </w:rPr>
+              <w:t xml:space="preserve"> de “Ver” y “Modificar” deben tener un </w:t>
+            </w:r>
+            <w:proofErr w:type="spellStart"/>
+            <w:r>
+              <w:rPr>
+                <w:highlight w:val="yellow"/>
+                <w:lang w:eastAsia="en-US"/>
+              </w:rPr>
+              <w:t>tooltip</w:t>
+            </w:r>
+            <w:proofErr w:type="spellEnd"/>
+            <w:r>
+              <w:rPr>
+                <w:highlight w:val="yellow"/>
+                <w:lang w:eastAsia="en-US"/>
+              </w:rPr>
+              <w:t xml:space="preserve"> que informe la funcionalidad. </w:t>
+            </w:r>
+          </w:p>
+          <w:p>
+            <w:pPr>
+              <w:pStyle w:val="Prrafodelista"/>
+              <w:numPr>
+                <w:ilvl w:val="0"/>
+                <w:numId w:val="7"/>
+              </w:numPr>
+              <w:spacing w:line="276" w:lineRule="auto"/>
+              <w:rPr>
+                <w:highlight w:val="yellow"/>
+                <w:lang w:eastAsia="en-US"/>
+              </w:rPr>
+            </w:pPr>
+            <w:r>
+              <w:rPr>
+                <w:highlight w:val="yellow"/>
+                <w:lang w:eastAsia="en-US"/>
+              </w:rPr>
+              <w:t xml:space="preserve">Ver: “Visualizar </w:t>
+            </w:r>
+            <w:r>
+              <w:rPr>
+                <w:highlight w:val="yellow"/>
+                <w:lang w:eastAsia="en-US"/>
+              </w:rPr>
+              <w:t>entidad</w:t>
+            </w:r>
+            <w:r>
+              <w:rPr>
+                <w:highlight w:val="yellow"/>
+                <w:lang w:eastAsia="en-US"/>
+              </w:rPr>
+              <w:t>”.</w:t>
+            </w:r>
+          </w:p>
+          <w:p>
+            <w:pPr>
+              <w:pStyle w:val="Prrafodelista"/>
+              <w:numPr>
+                <w:ilvl w:val="0"/>
+                <w:numId w:val="7"/>
+              </w:numPr>
+              <w:spacing w:line="276" w:lineRule="auto"/>
+              <w:rPr>
+                <w:highlight w:val="yellow"/>
+                <w:lang w:eastAsia="en-US"/>
+              </w:rPr>
+            </w:pPr>
+            <w:r>
+              <w:rPr>
+                <w:highlight w:val="yellow"/>
+                <w:lang w:eastAsia="en-US"/>
+              </w:rPr>
+              <w:t>Modificar: “Editar entidad</w:t>
+            </w:r>
+            <w:r>
+              <w:rPr>
+                <w:highlight w:val="yellow"/>
+                <w:lang w:eastAsia="en-US"/>
+              </w:rPr>
+              <w:t>”.</w:t>
+            </w:r>
+          </w:p>
+          <w:p>
+            <w:pPr>
+              <w:pStyle w:val="Prrafodelista"/>
+              <w:numPr>
+                <w:ilvl w:val="0"/>
+                <w:numId w:val="7"/>
+              </w:numPr>
+              <w:spacing w:line="276" w:lineRule="auto"/>
+              <w:rPr>
+                <w:lang w:eastAsia="en-US"/>
+              </w:rPr>
+            </w:pPr>
+            <w:r>
+              <w:rPr>
+                <w:highlight w:val="yellow"/>
+                <w:lang w:eastAsia="en-US"/>
+              </w:rPr>
+              <w:t>Cambio estado</w:t>
+            </w:r>
+            <w:r>
+              <w:rPr>
+                <w:highlight w:val="yellow"/>
+                <w:lang w:eastAsia="en-US"/>
+              </w:rPr>
+              <w:t>: “Cambio estado entidad</w:t>
+            </w:r>
+            <w:r>
+              <w:rPr>
+                <w:highlight w:val="yellow"/>
+                <w:lang w:eastAsia="en-US"/>
+              </w:rPr>
+              <w:t>”.</w:t>
             </w:r>
           </w:p>
         </w:tc>
@@ -5119,7 +5394,7 @@
             </wp:anchor>
           </w:drawing>
         </mc:Choice>
-        <mc:Fallback xmlns:cx="http://schemas.microsoft.com/office/drawing/2014/chartex" xmlns:cx1="http://schemas.microsoft.com/office/drawing/2015/9/8/chartex" xmlns:cx2="http://schemas.microsoft.com/office/drawing/2015/10/21/chartex" xmlns:cx3="http://schemas.microsoft.com/office/drawing/2016/5/9/chartex" xmlns:cx4="http://schemas.microsoft.com/office/drawing/2016/5/10/chartex" xmlns:cx5="http://schemas.microsoft.com/office/drawing/2016/5/11/chartex" xmlns:cx6="http://schemas.microsoft.com/office/drawing/2016/5/12/chartex" xmlns:cx7="http://schemas.microsoft.com/office/drawing/2016/5/13/chartex" xmlns:cx8="http://schemas.microsoft.com/office/drawing/2016/5/14/chartex" xmlns:aink="http://schemas.microsoft.com/office/drawing/2016/ink" xmlns:am3d="http://schemas.microsoft.com/office/drawing/2017/model3d" xmlns:oel="http://schemas.microsoft.com/office/2019/extlst" xmlns:w15="http://schemas.microsoft.com/office/word/2012/wordml" xmlns:w16cex="http://schemas.microsoft.com/office/word/2018/wordml/cex" xmlns:w16cid="http://schemas.microsoft.com/office/word/2016/wordml/cid" xmlns:w16="http://schemas.microsoft.com/office/word/2018/wordml" xmlns:w16du="http://schemas.microsoft.com/office/word/2023/wordml/word16du" xmlns:w16sdtdh="http://schemas.microsoft.com/office/word/2020/wordml/sdtdatahash" xmlns:w16se="http://schemas.microsoft.com/office/word/2015/wordml/symex">
+        <mc:Fallback xmlns:w16se="http://schemas.microsoft.com/office/word/2015/wordml/symex" xmlns:w16sdtdh="http://schemas.microsoft.com/office/word/2020/wordml/sdtdatahash" xmlns:w16du="http://schemas.microsoft.com/office/word/2023/wordml/word16du" xmlns:w16="http://schemas.microsoft.com/office/word/2018/wordml" xmlns:w16cid="http://schemas.microsoft.com/office/word/2016/wordml/cid" xmlns:w16cex="http://schemas.microsoft.com/office/word/2018/wordml/cex" xmlns:w15="http://schemas.microsoft.com/office/word/2012/wordml" xmlns:oel="http://schemas.microsoft.com/office/2019/extlst" xmlns:am3d="http://schemas.microsoft.com/office/drawing/2017/model3d" xmlns:aink="http://schemas.microsoft.com/office/drawing/2016/ink" xmlns:cx8="http://schemas.microsoft.com/office/drawing/2016/5/14/chartex" xmlns:cx7="http://schemas.microsoft.com/office/drawing/2016/5/13/chartex" xmlns:cx6="http://schemas.microsoft.com/office/drawing/2016/5/12/chartex" xmlns:cx5="http://schemas.microsoft.com/office/drawing/2016/5/11/chartex" xmlns:cx4="http://schemas.microsoft.com/office/drawing/2016/5/10/chartex" xmlns:cx3="http://schemas.microsoft.com/office/drawing/2016/5/9/chartex" xmlns:cx2="http://schemas.microsoft.com/office/drawing/2015/10/21/chartex" xmlns:cx1="http://schemas.microsoft.com/office/drawing/2015/9/8/chartex" xmlns:cx="http://schemas.microsoft.com/office/drawing/2014/chartex">
           <w:pict>
             <v:line w14:anchorId="7FE9F3CE" id="2 Conector recto" o:spid="_x0000_s1026" style="position:absolute;z-index:251663360;visibility:visible;mso-wrap-style:square;mso-wrap-distance-left:9pt;mso-wrap-distance-top:0;mso-wrap-distance-right:9pt;mso-wrap-distance-bottom:0;mso-position-horizontal:absolute;mso-position-horizontal-relative:text;mso-position-vertical:absolute;mso-position-vertical-relative:text" from="-.6pt,44.85pt" to="459.75pt,44.85pt" o:gfxdata="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" strokecolor="#4579b8 [3044]"/>
           </w:pict>
@@ -5428,6 +5703,230 @@
     </w:lvl>
   </w:abstractNum>
   <w:abstractNum w:abstractNumId="1">
+    <w:nsid w:val="1D7A18EE"/>
+    <w:multiLevelType w:val="hybridMultilevel"/>
+    <w:tmpl w:val="66624BC8"/>
+    <w:lvl w:ilvl="0" w:tplc="54DA83D8">
+      <w:numFmt w:val="bullet"/>
+      <w:lvlText w:val="-"/>
+      <w:lvlJc w:val="left"/>
+      <w:pPr>
+        <w:ind w:left="720" w:hanging="360"/>
+      </w:pPr>
+      <w:rPr>
+        <w:rFonts w:ascii="Trebuchet MS" w:eastAsia="Times New Roman" w:hAnsi="Trebuchet MS" w:cs="Arial" w:hint="default"/>
+      </w:rPr>
+    </w:lvl>
+    <w:lvl w:ilvl="1" w:tplc="0C0A0003" w:tentative="1">
+      <w:start w:val="1"/>
+      <w:numFmt w:val="bullet"/>
+      <w:lvlText w:val="o"/>
+      <w:lvlJc w:val="left"/>
+      <w:pPr>
+        <w:ind w:left="1440" w:hanging="360"/>
+      </w:pPr>
+      <w:rPr>
+        <w:rFonts w:ascii="Courier New" w:hAnsi="Courier New" w:cs="Courier New" w:hint="default"/>
+      </w:rPr>
+    </w:lvl>
+    <w:lvl w:ilvl="2" w:tplc="0C0A0005" w:tentative="1">
+      <w:start w:val="1"/>
+      <w:numFmt w:val="bullet"/>
+      <w:lvlText w:val=""/>
+      <w:lvlJc w:val="left"/>
+      <w:pPr>
+        <w:ind w:left="2160" w:hanging="360"/>
+      </w:pPr>
+      <w:rPr>
+        <w:rFonts w:ascii="Wingdings" w:hAnsi="Wingdings" w:hint="default"/>
+      </w:rPr>
+    </w:lvl>
+    <w:lvl w:ilvl="3" w:tplc="0C0A0001" w:tentative="1">
+      <w:start w:val="1"/>
+      <w:numFmt w:val="bullet"/>
+      <w:lvlText w:val=""/>
+      <w:lvlJc w:val="left"/>
+      <w:pPr>
+        <w:ind w:left="2880" w:hanging="360"/>
+      </w:pPr>
+      <w:rPr>
+        <w:rFonts w:ascii="Symbol" w:hAnsi="Symbol" w:hint="default"/>
+      </w:rPr>
+    </w:lvl>
+    <w:lvl w:ilvl="4" w:tplc="0C0A0003" w:tentative="1">
+      <w:start w:val="1"/>
+      <w:numFmt w:val="bullet"/>
+      <w:lvlText w:val="o"/>
+      <w:lvlJc w:val="left"/>
+      <w:pPr>
+        <w:ind w:left="3600" w:hanging="360"/>
+      </w:pPr>
+      <w:rPr>
+        <w:rFonts w:ascii="Courier New" w:hAnsi="Courier New" w:cs="Courier New" w:hint="default"/>
+      </w:rPr>
+    </w:lvl>
+    <w:lvl w:ilvl="5" w:tplc="0C0A0005" w:tentative="1">
+      <w:start w:val="1"/>
+      <w:numFmt w:val="bullet"/>
+      <w:lvlText w:val=""/>
+      <w:lvlJc w:val="left"/>
+      <w:pPr>
+        <w:ind w:left="4320" w:hanging="360"/>
+      </w:pPr>
+      <w:rPr>
+        <w:rFonts w:ascii="Wingdings" w:hAnsi="Wingdings" w:hint="default"/>
+      </w:rPr>
+    </w:lvl>
+    <w:lvl w:ilvl="6" w:tplc="0C0A0001" w:tentative="1">
+      <w:start w:val="1"/>
+      <w:numFmt w:val="bullet"/>
+      <w:lvlText w:val=""/>
+      <w:lvlJc w:val="left"/>
+      <w:pPr>
+        <w:ind w:left="5040" w:hanging="360"/>
+      </w:pPr>
+      <w:rPr>
+        <w:rFonts w:ascii="Symbol" w:hAnsi="Symbol" w:hint="default"/>
+      </w:rPr>
+    </w:lvl>
+    <w:lvl w:ilvl="7" w:tplc="0C0A0003" w:tentative="1">
+      <w:start w:val="1"/>
+      <w:numFmt w:val="bullet"/>
+      <w:lvlText w:val="o"/>
+      <w:lvlJc w:val="left"/>
+      <w:pPr>
+        <w:ind w:left="5760" w:hanging="360"/>
+      </w:pPr>
+      <w:rPr>
+        <w:rFonts w:ascii="Courier New" w:hAnsi="Courier New" w:cs="Courier New" w:hint="default"/>
+      </w:rPr>
+    </w:lvl>
+    <w:lvl w:ilvl="8" w:tplc="0C0A0005" w:tentative="1">
+      <w:start w:val="1"/>
+      <w:numFmt w:val="bullet"/>
+      <w:lvlText w:val=""/>
+      <w:lvlJc w:val="left"/>
+      <w:pPr>
+        <w:ind w:left="6480" w:hanging="360"/>
+      </w:pPr>
+      <w:rPr>
+        <w:rFonts w:ascii="Wingdings" w:hAnsi="Wingdings" w:hint="default"/>
+      </w:rPr>
+    </w:lvl>
+  </w:abstractNum>
+  <w:abstractNum w:abstractNumId="2">
+    <w:nsid w:val="2A15161D"/>
+    <w:multiLevelType w:val="hybridMultilevel"/>
+    <w:tmpl w:val="F8CEB6FA"/>
+    <w:lvl w:ilvl="0" w:tplc="87F07C24">
+      <w:numFmt w:val="bullet"/>
+      <w:lvlText w:val="-"/>
+      <w:lvlJc w:val="left"/>
+      <w:pPr>
+        <w:ind w:left="720" w:hanging="360"/>
+      </w:pPr>
+      <w:rPr>
+        <w:rFonts w:ascii="Trebuchet MS" w:eastAsia="Times New Roman" w:hAnsi="Trebuchet MS" w:cs="Arial" w:hint="default"/>
+      </w:rPr>
+    </w:lvl>
+    <w:lvl w:ilvl="1" w:tplc="2C0A0003" w:tentative="1">
+      <w:start w:val="1"/>
+      <w:numFmt w:val="bullet"/>
+      <w:lvlText w:val="o"/>
+      <w:lvlJc w:val="left"/>
+      <w:pPr>
+        <w:ind w:left="1440" w:hanging="360"/>
+      </w:pPr>
+      <w:rPr>
+        <w:rFonts w:ascii="Courier New" w:hAnsi="Courier New" w:cs="Courier New" w:hint="default"/>
+      </w:rPr>
+    </w:lvl>
+    <w:lvl w:ilvl="2" w:tplc="2C0A0005" w:tentative="1">
+      <w:start w:val="1"/>
+      <w:numFmt w:val="bullet"/>
+      <w:lvlText w:val=""/>
+      <w:lvlJc w:val="left"/>
+      <w:pPr>
+        <w:ind w:left="2160" w:hanging="360"/>
+      </w:pPr>
+      <w:rPr>
+        <w:rFonts w:ascii="Wingdings" w:hAnsi="Wingdings" w:hint="default"/>
+      </w:rPr>
+    </w:lvl>
+    <w:lvl w:ilvl="3" w:tplc="2C0A0001" w:tentative="1">
+      <w:start w:val="1"/>
+      <w:numFmt w:val="bullet"/>
+      <w:lvlText w:val=""/>
+      <w:lvlJc w:val="left"/>
+      <w:pPr>
+        <w:ind w:left="2880" w:hanging="360"/>
+      </w:pPr>
+      <w:rPr>
+        <w:rFonts w:ascii="Symbol" w:hAnsi="Symbol" w:hint="default"/>
+      </w:rPr>
+    </w:lvl>
+    <w:lvl w:ilvl="4" w:tplc="2C0A0003" w:tentative="1">
+      <w:start w:val="1"/>
+      <w:numFmt w:val="bullet"/>
+      <w:lvlText w:val="o"/>
+      <w:lvlJc w:val="left"/>
+      <w:pPr>
+        <w:ind w:left="3600" w:hanging="360"/>
+      </w:pPr>
+      <w:rPr>
+        <w:rFonts w:ascii="Courier New" w:hAnsi="Courier New" w:cs="Courier New" w:hint="default"/>
+      </w:rPr>
+    </w:lvl>
+    <w:lvl w:ilvl="5" w:tplc="2C0A0005" w:tentative="1">
+      <w:start w:val="1"/>
+      <w:numFmt w:val="bullet"/>
+      <w:lvlText w:val=""/>
+      <w:lvlJc w:val="left"/>
+      <w:pPr>
+        <w:ind w:left="4320" w:hanging="360"/>
+      </w:pPr>
+      <w:rPr>
+        <w:rFonts w:ascii="Wingdings" w:hAnsi="Wingdings" w:hint="default"/>
+      </w:rPr>
+    </w:lvl>
+    <w:lvl w:ilvl="6" w:tplc="2C0A0001" w:tentative="1">
+      <w:start w:val="1"/>
+      <w:numFmt w:val="bullet"/>
+      <w:lvlText w:val=""/>
+      <w:lvlJc w:val="left"/>
+      <w:pPr>
+        <w:ind w:left="5040" w:hanging="360"/>
+      </w:pPr>
+      <w:rPr>
+        <w:rFonts w:ascii="Symbol" w:hAnsi="Symbol" w:hint="default"/>
+      </w:rPr>
+    </w:lvl>
+    <w:lvl w:ilvl="7" w:tplc="2C0A0003" w:tentative="1">
+      <w:start w:val="1"/>
+      <w:numFmt w:val="bullet"/>
+      <w:lvlText w:val="o"/>
+      <w:lvlJc w:val="left"/>
+      <w:pPr>
+        <w:ind w:left="5760" w:hanging="360"/>
+      </w:pPr>
+      <w:rPr>
+        <w:rFonts w:ascii="Courier New" w:hAnsi="Courier New" w:cs="Courier New" w:hint="default"/>
+      </w:rPr>
+    </w:lvl>
+    <w:lvl w:ilvl="8" w:tplc="2C0A0005" w:tentative="1">
+      <w:start w:val="1"/>
+      <w:numFmt w:val="bullet"/>
+      <w:lvlText w:val=""/>
+      <w:lvlJc w:val="left"/>
+      <w:pPr>
+        <w:ind w:left="6480" w:hanging="360"/>
+      </w:pPr>
+      <w:rPr>
+        <w:rFonts w:ascii="Wingdings" w:hAnsi="Wingdings" w:hint="default"/>
+      </w:rPr>
+    </w:lvl>
+  </w:abstractNum>
+  <w:abstractNum w:abstractNumId="3">
     <w:nsid w:val="2E984503"/>
     <w:multiLevelType w:val="hybridMultilevel"/>
     <w:tmpl w:val="6B1218F2"/>
@@ -5516,7 +6015,7 @@
       </w:pPr>
     </w:lvl>
   </w:abstractNum>
-  <w:abstractNum w:abstractNumId="2">
+  <w:abstractNum w:abstractNumId="4">
     <w:nsid w:val="374D49A8"/>
     <w:multiLevelType w:val="hybridMultilevel"/>
     <w:tmpl w:val="41CA6CCC"/>
@@ -5629,7 +6128,7 @@
       </w:rPr>
     </w:lvl>
   </w:abstractNum>
-  <w:abstractNum w:abstractNumId="3">
+  <w:abstractNum w:abstractNumId="5">
     <w:nsid w:val="391B6E6C"/>
     <w:multiLevelType w:val="hybridMultilevel"/>
     <w:tmpl w:val="EDA222A6"/>
@@ -5742,7 +6241,7 @@
       </w:rPr>
     </w:lvl>
   </w:abstractNum>
-  <w:abstractNum w:abstractNumId="4">
+  <w:abstractNum w:abstractNumId="6">
     <w:nsid w:val="410E07CE"/>
     <w:multiLevelType w:val="hybridMultilevel"/>
     <w:tmpl w:val="FBA0C290"/>
@@ -5855,19 +6354,25 @@
     </w:lvl>
   </w:abstractNum>
   <w:num w:numId="1">
-    <w:abstractNumId w:val="4"/>
+    <w:abstractNumId w:val="6"/>
   </w:num>
   <w:num w:numId="2">
     <w:abstractNumId w:val="0"/>
   </w:num>
   <w:num w:numId="3">
-    <w:abstractNumId w:val="2"/>
+    <w:abstractNumId w:val="4"/>
   </w:num>
   <w:num w:numId="4">
+    <w:abstractNumId w:val="3"/>
+  </w:num>
+  <w:num w:numId="5">
+    <w:abstractNumId w:val="5"/>
+  </w:num>
+  <w:num w:numId="6">
     <w:abstractNumId w:val="1"/>
   </w:num>
-  <w:num w:numId="5">
-    <w:abstractNumId w:val="3"/>
+  <w:num w:numId="7">
+    <w:abstractNumId w:val="2"/>
   </w:num>
 </w:numbering>
 </file>
@@ -5909,6 +6414,7 @@
     <w:lsdException w:name="toc 7" w:uiPriority="39"/>
     <w:lsdException w:name="toc 8" w:uiPriority="39"/>
     <w:lsdException w:name="toc 9" w:uiPriority="39"/>
+    <w:lsdException w:name="header" w:uiPriority="0"/>
     <w:lsdException w:name="caption" w:uiPriority="35" w:qFormat="1"/>
     <w:lsdException w:name="Title" w:semiHidden="0" w:uiPriority="10" w:unhideWhenUsed="0" w:qFormat="1"/>
     <w:lsdException w:name="Default Paragraph Font" w:uiPriority="1"/>
@@ -6278,7 +6784,6 @@
     <w:name w:val="header"/>
     <w:basedOn w:val="Normal"/>
     <w:link w:val="EncabezadoCar"/>
-    <w:uiPriority w:val="99"/>
     <w:unhideWhenUsed/>
     <w:rsid w:val="00C23DBA"/>
     <w:pPr>
@@ -6292,7 +6797,6 @@
     <w:name w:val="Encabezado Car"/>
     <w:basedOn w:val="Fuentedeprrafopredeter"/>
     <w:link w:val="Encabezado"/>
-    <w:uiPriority w:val="99"/>
     <w:rsid w:val="00C23DBA"/>
     <w:rPr>
       <w:rFonts w:ascii="Trebuchet MS" w:eastAsia="Times New Roman" w:hAnsi="Trebuchet MS" w:cs="Times New Roman"/>
@@ -6368,6 +6872,7 @@
     <w:lsdException w:name="toc 7" w:uiPriority="39"/>
     <w:lsdException w:name="toc 8" w:uiPriority="39"/>
     <w:lsdException w:name="toc 9" w:uiPriority="39"/>
+    <w:lsdException w:name="header" w:uiPriority="0"/>
     <w:lsdException w:name="caption" w:uiPriority="35" w:qFormat="1"/>
     <w:lsdException w:name="Title" w:semiHidden="0" w:uiPriority="10" w:unhideWhenUsed="0" w:qFormat="1"/>
     <w:lsdException w:name="Default Paragraph Font" w:uiPriority="1"/>
@@ -6737,7 +7242,6 @@
     <w:name w:val="header"/>
     <w:basedOn w:val="Normal"/>
     <w:link w:val="EncabezadoCar"/>
-    <w:uiPriority w:val="99"/>
     <w:unhideWhenUsed/>
     <w:rsid w:val="00C23DBA"/>
     <w:pPr>
@@ -6751,7 +7255,6 @@
     <w:name w:val="Encabezado Car"/>
     <w:basedOn w:val="Fuentedeprrafopredeter"/>
     <w:link w:val="Encabezado"/>
-    <w:uiPriority w:val="99"/>
     <w:rsid w:val="00C23DBA"/>
     <w:rPr>
       <w:rFonts w:ascii="Trebuchet MS" w:eastAsia="Times New Roman" w:hAnsi="Trebuchet MS" w:cs="Times New Roman"/>
@@ -6978,6 +7481,7 @@
     <w:rsid w:val="00CF5EAD"/>
     <w:rsid w:val="00D42E1A"/>
     <w:rsid w:val="00D62D4F"/>
+    <w:rsid w:val="00DC542F"/>
     <w:rsid w:val="00DF607B"/>
     <w:rsid w:val="00F46DD1"/>
   </w:rsids>

</xml_diff>